<commit_message>
after second review by Aqsa
</commit_message>
<xml_diff>
--- a/CW1.docx
+++ b/CW1.docx
@@ -64,7 +64,12 @@
         <w:t>extensively</w:t>
       </w:r>
       <w:r>
-        <w:t xml:space="preserve"> used in pattern recognition, medical diagnosis and there are many other applications of Neural Networks. Breast cancer </w:t>
+        <w:t xml:space="preserve"> used in pattern recognition, m</w:t>
+      </w:r>
+      <w:bookmarkStart w:id="0" w:name="_GoBack"/>
+      <w:bookmarkEnd w:id="0"/>
+      <w:r>
+        <w:t xml:space="preserve">edical diagnosis and there are many other applications of Neural Networks. Breast cancer </w:t>
       </w:r>
       <w:r>
         <w:t xml:space="preserve">diagnosis is one of the interesting and important </w:t>
@@ -221,8 +226,6 @@
         </w:rPr>
         <w:t xml:space="preserve"> Setup</w:t>
       </w:r>
-      <w:bookmarkStart w:id="0" w:name="_GoBack"/>
-      <w:bookmarkEnd w:id="0"/>
     </w:p>
     <w:p>
       <w:pPr>
@@ -258,15 +261,7 @@
       </w:r>
       <w:proofErr w:type="spellEnd"/>
       <w:r>
-        <w:t xml:space="preserve"> Thickness, Bare Nuclei, Normal </w:t>
-      </w:r>
-      <w:proofErr w:type="spellStart"/>
-      <w:r>
-        <w:t>Neucleoli</w:t>
-      </w:r>
-      <w:proofErr w:type="spellEnd"/>
-      <w:r>
-        <w:t xml:space="preserve"> </w:t>
+        <w:t xml:space="preserve"> Thickness, Bare Nuclei, Normal Neucleoli </w:t>
       </w:r>
       <w:r>
         <w:t>etc. O</w:t>
@@ -5831,6 +5826,45 @@
     </w:p>
     <w:p>
       <w:pPr>
+        <w:jc w:val="both"/>
+      </w:pPr>
+      <w:r>
+        <w:rPr>
+          <w:rFonts w:asciiTheme="majorHAnsi" w:hAnsiTheme="majorHAnsi"/>
+          <w:b/>
+        </w:rPr>
+        <w:t>Results: -</w:t>
+      </w:r>
+      <w:r>
+        <w:t xml:space="preserve"> It has been </w:t>
+      </w:r>
+      <w:r>
+        <w:t>perceived</w:t>
+      </w:r>
+      <w:r>
+        <w:t xml:space="preserve"> from above </w:t>
+      </w:r>
+      <w:r>
+        <w:t>examination</w:t>
+      </w:r>
+      <w:r>
+        <w:t xml:space="preserve"> between hypothesis and </w:t>
+      </w:r>
+      <w:r>
+        <w:t>trials</w:t>
+      </w:r>
+      <w:r>
+        <w:t xml:space="preserve"> that the supposed hypothesis is </w:t>
+      </w:r>
+      <w:r>
+        <w:t>right</w:t>
+      </w:r>
+      <w:r>
+        <w:t>.</w:t>
+      </w:r>
+    </w:p>
+    <w:p>
+      <w:pPr>
         <w:pStyle w:val="Heading2"/>
         <w:rPr>
           <w:color w:val="171717" w:themeColor="background2" w:themeShade="1A"/>
@@ -7019,6 +7053,7 @@
               <w:jc w:val="center"/>
             </w:pPr>
             <w:r>
+              <w:lastRenderedPageBreak/>
               <w:t>9</w:t>
             </w:r>
           </w:p>
@@ -7124,7 +7159,6 @@
               <w:jc w:val="center"/>
             </w:pPr>
             <w:r>
-              <w:lastRenderedPageBreak/>
               <w:t>10</w:t>
             </w:r>
           </w:p>
@@ -9811,6 +9845,33 @@
     </w:p>
     <w:p>
       <w:pPr>
+        <w:jc w:val="both"/>
+      </w:pPr>
+      <w:r>
+        <w:rPr>
+          <w:rFonts w:asciiTheme="majorHAnsi" w:hAnsiTheme="majorHAnsi"/>
+          <w:b/>
+        </w:rPr>
+        <w:t>Results: -</w:t>
+      </w:r>
+      <w:r>
+        <w:t xml:space="preserve"> It has been </w:t>
+      </w:r>
+      <w:r>
+        <w:t>detected</w:t>
+      </w:r>
+      <w:r>
+        <w:t xml:space="preserve"> from above </w:t>
+      </w:r>
+      <w:r>
+        <w:t>investigation</w:t>
+      </w:r>
+      <w:r>
+        <w:t xml:space="preserve"> between hypothesis and experiments that the supposed hypothesis is correct.</w:t>
+      </w:r>
+    </w:p>
+    <w:p>
+      <w:pPr>
         <w:pStyle w:val="Heading2"/>
         <w:rPr>
           <w:color w:val="171717" w:themeColor="background2" w:themeShade="1A"/>
@@ -10156,6 +10217,7 @@
               <w:jc w:val="center"/>
             </w:pPr>
             <w:r>
+              <w:lastRenderedPageBreak/>
               <w:t>2</w:t>
             </w:r>
           </w:p>
@@ -10305,7 +10367,6 @@
               <w:jc w:val="center"/>
             </w:pPr>
             <w:r>
-              <w:lastRenderedPageBreak/>
               <w:t>4</w:t>
             </w:r>
           </w:p>
@@ -11008,11 +11069,6 @@
       <w:r>
         <w:t xml:space="preserve"> Time taken by Neural Network during training is independent of number and size of hidden layers.</w:t>
       </w:r>
-    </w:p>
-    <w:p>
-      <w:pPr>
-        <w:jc w:val="both"/>
-      </w:pPr>
     </w:p>
     <w:p>
       <w:pPr>
@@ -11169,6 +11225,50 @@
 
 <file path=word/footer1.xml><?xml version="1.0" encoding="utf-8"?>
 <w:ftr xmlns:wpc="http://schemas.microsoft.com/office/word/2010/wordprocessingCanvas" xmlns:mc="http://schemas.openxmlformats.org/markup-compatibility/2006" xmlns:o="urn:schemas-microsoft-com:office:office" xmlns:r="http://schemas.openxmlformats.org/officeDocument/2006/relationships" xmlns:m="http://schemas.openxmlformats.org/officeDocument/2006/math" xmlns:v="urn:schemas-microsoft-com:vml" xmlns:wp14="http://schemas.microsoft.com/office/word/2010/wordprocessingDrawing" xmlns:wp="http://schemas.openxmlformats.org/drawingml/2006/wordprocessingDrawing" xmlns:w10="urn:schemas-microsoft-com:office:word" xmlns:w="http://schemas.openxmlformats.org/wordprocessingml/2006/main" xmlns:w14="http://schemas.microsoft.com/office/word/2010/wordml" xmlns:wpg="http://schemas.microsoft.com/office/word/2010/wordprocessingGroup" xmlns:wpi="http://schemas.microsoft.com/office/word/2010/wordprocessingInk" xmlns:wne="http://schemas.microsoft.com/office/word/2006/wordml" xmlns:wps="http://schemas.microsoft.com/office/word/2010/wordprocessingShape" mc:Ignorable="w14 wp14">
+  <w:sdt>
+    <w:sdtPr>
+      <w:id w:val="-1252274693"/>
+      <w:docPartObj>
+        <w:docPartGallery w:val="Page Numbers (Bottom of Page)"/>
+        <w:docPartUnique/>
+      </w:docPartObj>
+    </w:sdtPr>
+    <w:sdtContent>
+      <w:p>
+        <w:pPr>
+          <w:pStyle w:val="Footer"/>
+          <w:jc w:val="right"/>
+        </w:pPr>
+        <w:r>
+          <w:t xml:space="preserve">Page | </w:t>
+        </w:r>
+        <w:r>
+          <w:fldChar w:fldCharType="begin"/>
+        </w:r>
+        <w:r>
+          <w:instrText xml:space="preserve"> PAGE   \* MERGEFORMAT </w:instrText>
+        </w:r>
+        <w:r>
+          <w:fldChar w:fldCharType="separate"/>
+        </w:r>
+        <w:r>
+          <w:rPr>
+            <w:noProof/>
+          </w:rPr>
+          <w:t>1</w:t>
+        </w:r>
+        <w:r>
+          <w:rPr>
+            <w:noProof/>
+          </w:rPr>
+          <w:fldChar w:fldCharType="end"/>
+        </w:r>
+        <w:r>
+          <w:t xml:space="preserve"> </w:t>
+        </w:r>
+      </w:p>
+    </w:sdtContent>
+  </w:sdt>
   <w:p>
     <w:pPr>
       <w:pStyle w:val="Footer"/>
@@ -13323,7 +13423,7 @@
   <a:extraClrSchemeLst/>
   <a:extLst>
     <a:ext uri="{05A4C25C-085E-4340-85A3-A5531E510DB2}">
-      <thm15:themeFamily xmlns="" xmlns:thm15="http://schemas.microsoft.com/office/thememl/2012/main" name="Office Theme" id="{62F939B6-93AF-4DB8-9C6B-D6C7DFDC589F}" vid="{4A3C46E8-61CC-4603-A589-7422A47A8E4A}"/>
+      <thm15:themeFamily xmlns:thm15="http://schemas.microsoft.com/office/thememl/2012/main" xmlns="" name="Office Theme" id="{62F939B6-93AF-4DB8-9C6B-D6C7DFDC589F}" vid="{4A3C46E8-61CC-4603-A589-7422A47A8E4A}"/>
     </a:ext>
   </a:extLst>
 </a:theme>
@@ -13334,7 +13434,7 @@
 </file>
 
 <file path=customXml/itemProps1.xml><?xml version="1.0" encoding="utf-8"?>
-<ds:datastoreItem xmlns:ds="http://schemas.openxmlformats.org/officeDocument/2006/customXml" ds:itemID="{2B08357D-29F3-4597-BADB-8DDFF327A33C}">
+<ds:datastoreItem xmlns:ds="http://schemas.openxmlformats.org/officeDocument/2006/customXml" ds:itemID="{E659BD70-A079-40E5-95F3-5270113F3023}">
   <ds:schemaRefs>
     <ds:schemaRef ds:uri="http://schemas.openxmlformats.org/officeDocument/2006/bibliography"/>
   </ds:schemaRefs>

</xml_diff>